<commit_message>
Implemented Apr 15 2025 feedback
</commit_message>
<xml_diff>
--- a/docassemble/CivilNoContactOrderRequest/data/templates/cnco_instructions.docx
+++ b/docassemble/CivilNoContactOrderRequest/data/templates/cnco_instructions.docx
@@ -294,15 +294,33 @@
                 <w:sz w:val="28"/>
                 <w:szCs w:val="28"/>
               </w:rPr>
-              <w:t>Print out or save the forms. Be sure to read the forms to make sure they are correct.</w:t>
-            </w:r>
-            <w:r>
-              <w:rPr>
-                <w:rFonts w:ascii="Arial" w:hAnsi="Arial" w:cs="Arial"/>
-                <w:sz w:val="28"/>
-                <w:szCs w:val="28"/>
-              </w:rPr>
-              <w:t xml:space="preserve">{% if </w:t>
+              <w:t xml:space="preserve">Print out or save the forms. Be sure to read the forms to make sure they are </w:t>
+            </w:r>
+            <w:proofErr w:type="gramStart"/>
+            <w:r>
+              <w:rPr>
+                <w:rFonts w:ascii="Arial" w:hAnsi="Arial" w:cs="Arial"/>
+                <w:sz w:val="28"/>
+                <w:szCs w:val="28"/>
+              </w:rPr>
+              <w:t>correct.</w:t>
+            </w:r>
+            <w:r>
+              <w:rPr>
+                <w:rFonts w:ascii="Arial" w:hAnsi="Arial" w:cs="Arial"/>
+                <w:sz w:val="28"/>
+                <w:szCs w:val="28"/>
+              </w:rPr>
+              <w:t>{</w:t>
+            </w:r>
+            <w:proofErr w:type="gramEnd"/>
+            <w:r>
+              <w:rPr>
+                <w:rFonts w:ascii="Arial" w:hAnsi="Arial" w:cs="Arial"/>
+                <w:sz w:val="28"/>
+                <w:szCs w:val="28"/>
+              </w:rPr>
+              <w:t xml:space="preserve">% if </w:t>
             </w:r>
             <w:proofErr w:type="spellStart"/>
             <w:r>
@@ -320,8 +338,18 @@
                 <w:sz w:val="28"/>
                 <w:szCs w:val="28"/>
               </w:rPr>
-              <w:t xml:space="preserve"> == False %}</w:t>
-            </w:r>
+              <w:t xml:space="preserve"> == </w:t>
+            </w:r>
+            <w:proofErr w:type="gramStart"/>
+            <w:r>
+              <w:rPr>
+                <w:rFonts w:ascii="Arial" w:hAnsi="Arial" w:cs="Arial"/>
+                <w:sz w:val="28"/>
+                <w:szCs w:val="28"/>
+              </w:rPr>
+              <w:t>False %}</w:t>
+            </w:r>
+            <w:proofErr w:type="gramEnd"/>
             <w:r>
               <w:rPr>
                 <w:rFonts w:ascii="Arial" w:hAnsi="Arial" w:cs="Arial"/>
@@ -336,16 +364,44 @@
                 <w:sz w:val="28"/>
                 <w:szCs w:val="28"/>
               </w:rPr>
-              <w:t>Sign the petition.</w:t>
-            </w:r>
-            <w:r>
-              <w:rPr>
-                <w:rFonts w:ascii="Arial" w:hAnsi="Arial" w:cs="Arial"/>
-                <w:sz w:val="28"/>
-                <w:szCs w:val="28"/>
-              </w:rPr>
-              <w:t>{% endif %}</w:t>
-            </w:r>
+              <w:t xml:space="preserve">Sign the </w:t>
+            </w:r>
+            <w:proofErr w:type="gramStart"/>
+            <w:r>
+              <w:rPr>
+                <w:rFonts w:ascii="Arial" w:hAnsi="Arial" w:cs="Arial"/>
+                <w:sz w:val="28"/>
+                <w:szCs w:val="28"/>
+              </w:rPr>
+              <w:t>petition.</w:t>
+            </w:r>
+            <w:r>
+              <w:rPr>
+                <w:rFonts w:ascii="Arial" w:hAnsi="Arial" w:cs="Arial"/>
+                <w:sz w:val="28"/>
+                <w:szCs w:val="28"/>
+              </w:rPr>
+              <w:t>{</w:t>
+            </w:r>
+            <w:proofErr w:type="gramEnd"/>
+            <w:r>
+              <w:rPr>
+                <w:rFonts w:ascii="Arial" w:hAnsi="Arial" w:cs="Arial"/>
+                <w:sz w:val="28"/>
+                <w:szCs w:val="28"/>
+              </w:rPr>
+              <w:t xml:space="preserve">% </w:t>
+            </w:r>
+            <w:proofErr w:type="gramStart"/>
+            <w:r>
+              <w:rPr>
+                <w:rFonts w:ascii="Arial" w:hAnsi="Arial" w:cs="Arial"/>
+                <w:sz w:val="28"/>
+                <w:szCs w:val="28"/>
+              </w:rPr>
+              <w:t>endif %}</w:t>
+            </w:r>
+            <w:proofErr w:type="gramEnd"/>
             <w:r>
               <w:rPr>
                 <w:rFonts w:ascii="Arial" w:hAnsi="Arial" w:cs="Arial"/>
@@ -389,6 +445,15 @@
           <w:tcPr>
             <w:tcW w:w="1795" w:type="dxa"/>
           </w:tcPr>
+          <w:p>
+            <w:pPr>
+              <w:rPr>
+                <w:rFonts w:ascii="Arial" w:hAnsi="Arial" w:cs="Arial"/>
+                <w:sz w:val="28"/>
+                <w:szCs w:val="28"/>
+              </w:rPr>
+            </w:pPr>
+          </w:p>
           <w:p>
             <w:pPr>
               <w:rPr>
@@ -651,12 +716,15 @@
               <w:rPr>
                 <w:rFonts w:ascii="Arial" w:hAnsi="Arial" w:cs="Arial"/>
                 <w:noProof/>
+                <w:sz w:val="28"/>
+                <w:szCs w:val="28"/>
+                <w14:ligatures w14:val="standardContextual"/>
               </w:rPr>
               <w:drawing>
-                <wp:inline distT="0" distB="0" distL="0" distR="0" wp14:anchorId="7C5FE11C" wp14:editId="054BDE4B">
+                <wp:inline distT="0" distB="0" distL="0" distR="0" wp14:anchorId="21017720" wp14:editId="5043CF4E">
                   <wp:extent cx="904875" cy="904875"/>
                   <wp:effectExtent l="0" t="0" r="9525" b="9525"/>
-                  <wp:docPr id="907034424" name="Graphic 1"/>
+                  <wp:docPr id="1345114866" name="Graphic 2"/>
                   <wp:cNvGraphicFramePr>
                     <a:graphicFrameLocks xmlns:a="http://schemas.openxmlformats.org/drawingml/2006/main" noChangeAspect="1"/>
                   </wp:cNvGraphicFramePr>
@@ -664,12 +732,15 @@
                     <a:graphicData uri="http://schemas.openxmlformats.org/drawingml/2006/picture">
                       <pic:pic xmlns:pic="http://schemas.openxmlformats.org/drawingml/2006/picture">
                         <pic:nvPicPr>
-                          <pic:cNvPr id="1656148364" name=""/>
+                          <pic:cNvPr id="1345114866" name="Graphic 1345114866"/>
                           <pic:cNvPicPr/>
                         </pic:nvPicPr>
                         <pic:blipFill>
                           <a:blip r:embed="rId11">
                             <a:extLst>
+                              <a:ext uri="{28A0092B-C50C-407E-A947-70E740481C1C}">
+                                <a14:useLocalDpi xmlns:a14="http://schemas.microsoft.com/office/drawing/2010/main" val="0"/>
+                              </a:ext>
                               <a:ext uri="{96DAC541-7B7A-43D3-8B79-37D633B846F1}">
                                 <asvg:svgBlip xmlns:asvg="http://schemas.microsoft.com/office/drawing/2016/SVG/main" r:embed="rId12"/>
                               </a:ext>
@@ -716,15 +787,12 @@
               <w:rPr>
                 <w:rFonts w:ascii="Arial" w:hAnsi="Arial" w:cs="Arial"/>
                 <w:noProof/>
-                <w:sz w:val="28"/>
-                <w:szCs w:val="28"/>
-                <w14:ligatures w14:val="standardContextual"/>
               </w:rPr>
               <w:drawing>
-                <wp:inline distT="0" distB="0" distL="0" distR="0" wp14:anchorId="579FA311" wp14:editId="223FB811">
+                <wp:inline distT="0" distB="0" distL="0" distR="0" wp14:anchorId="2C6B1B40" wp14:editId="2401390C">
                   <wp:extent cx="904875" cy="904875"/>
                   <wp:effectExtent l="0" t="0" r="9525" b="9525"/>
-                  <wp:docPr id="1345114866" name="Graphic 2"/>
+                  <wp:docPr id="907034424" name="Graphic 1"/>
                   <wp:cNvGraphicFramePr>
                     <a:graphicFrameLocks xmlns:a="http://schemas.openxmlformats.org/drawingml/2006/main" noChangeAspect="1"/>
                   </wp:cNvGraphicFramePr>
@@ -732,15 +800,12 @@
                     <a:graphicData uri="http://schemas.openxmlformats.org/drawingml/2006/picture">
                       <pic:pic xmlns:pic="http://schemas.openxmlformats.org/drawingml/2006/picture">
                         <pic:nvPicPr>
-                          <pic:cNvPr id="1345114866" name="Graphic 1345114866"/>
+                          <pic:cNvPr id="1656148364" name=""/>
                           <pic:cNvPicPr/>
                         </pic:nvPicPr>
                         <pic:blipFill>
                           <a:blip r:embed="rId13">
                             <a:extLst>
-                              <a:ext uri="{28A0092B-C50C-407E-A947-70E740481C1C}">
-                                <a14:useLocalDpi xmlns:a14="http://schemas.microsoft.com/office/drawing/2010/main" val="0"/>
-                              </a:ext>
                               <a:ext uri="{96DAC541-7B7A-43D3-8B79-37D633B846F1}">
                                 <asvg:svgBlip xmlns:asvg="http://schemas.microsoft.com/office/drawing/2016/SVG/main" r:embed="rId14"/>
                               </a:ext>
@@ -790,41 +855,16 @@
                 <w:sz w:val="28"/>
                 <w:szCs w:val="28"/>
               </w:rPr>
-              <w:t>G</w:t>
-            </w:r>
-            <w:r>
-              <w:rPr>
-                <w:rFonts w:ascii="Arial" w:hAnsi="Arial" w:cs="Arial"/>
-                <w:sz w:val="28"/>
-                <w:szCs w:val="28"/>
-              </w:rPr>
-              <w:t>et the sheriff</w:t>
-            </w:r>
-            <w:r>
-              <w:rPr>
-                <w:rFonts w:ascii="Arial" w:hAnsi="Arial" w:cs="Arial"/>
-                <w:sz w:val="28"/>
-                <w:szCs w:val="28"/>
-              </w:rPr>
-              <w:t>, server, or detective</w:t>
-            </w:r>
-            <w:r>
-              <w:rPr>
-                <w:rFonts w:ascii="Arial" w:hAnsi="Arial" w:cs="Arial"/>
-                <w:sz w:val="28"/>
-                <w:szCs w:val="28"/>
-              </w:rPr>
-              <w:t xml:space="preserve"> to tell the other party about your case. The Circuit Clerk should tell you how this works.</w:t>
-            </w:r>
-          </w:p>
-          <w:p>
-            <w:pPr>
-              <w:rPr>
-                <w:rFonts w:ascii="Arial" w:hAnsi="Arial" w:cs="Arial"/>
-                <w:sz w:val="28"/>
-                <w:szCs w:val="28"/>
-              </w:rPr>
-            </w:pPr>
+              <w:t xml:space="preserve">Find </w:t>
+            </w:r>
+            <w:r>
+              <w:rPr>
+                <w:rFonts w:ascii="Arial" w:hAnsi="Arial" w:cs="Arial"/>
+                <w:sz w:val="28"/>
+                <w:szCs w:val="28"/>
+              </w:rPr>
+              <w:t>out when and where your court hearing is. It could be in person or remote. Ask the Circuit Clerk how this will work. You may need to deliver copies of your forms to the judge, court coordinator, or the clerk before your court hearing. Ask the clerk how to deliver your forms if you need to.</w:t>
+            </w:r>
           </w:p>
           <w:p>
             <w:pPr>
@@ -854,39 +894,23 @@
                 <w:sz w:val="28"/>
                 <w:szCs w:val="28"/>
               </w:rPr>
-              <w:t xml:space="preserve">Find out when and where your court hearing is. It could be in person or remote. Ask the </w:t>
-            </w:r>
-            <w:r>
-              <w:rPr>
-                <w:rFonts w:ascii="Arial" w:hAnsi="Arial" w:cs="Arial"/>
-                <w:sz w:val="28"/>
-                <w:szCs w:val="28"/>
-              </w:rPr>
-              <w:t>Circuit</w:t>
-            </w:r>
-            <w:r>
-              <w:rPr>
-                <w:rFonts w:ascii="Arial" w:hAnsi="Arial" w:cs="Arial"/>
-                <w:sz w:val="28"/>
-                <w:szCs w:val="28"/>
-              </w:rPr>
-              <w:t xml:space="preserve"> </w:t>
-            </w:r>
-            <w:r>
-              <w:rPr>
-                <w:rFonts w:ascii="Arial" w:hAnsi="Arial" w:cs="Arial"/>
-                <w:sz w:val="28"/>
-                <w:szCs w:val="28"/>
-              </w:rPr>
-              <w:t>C</w:t>
-            </w:r>
-            <w:r>
-              <w:rPr>
-                <w:rFonts w:ascii="Arial" w:hAnsi="Arial" w:cs="Arial"/>
-                <w:sz w:val="28"/>
-                <w:szCs w:val="28"/>
-              </w:rPr>
-              <w:t>lerk how this will work. You may need to deliver copies of your forms to the judge, court coordinator, or the clerk before your court hearing. Ask the clerk how to deliver your forms if you need to.</w:t>
+              <w:t>Ge</w:t>
+            </w:r>
+            <w:r>
+              <w:rPr>
+                <w:rFonts w:ascii="Arial" w:hAnsi="Arial" w:cs="Arial"/>
+                <w:sz w:val="28"/>
+                <w:szCs w:val="28"/>
+              </w:rPr>
+              <w:t>t the sheriff, server, or detective to tell the other party about your case. The Circuit Clerk should tell you how this works.</w:t>
+            </w:r>
+            <w:r>
+              <w:rPr>
+                <w:rFonts w:ascii="Arial" w:hAnsi="Arial" w:cs="Arial"/>
+                <w:sz w:val="28"/>
+                <w:szCs w:val="28"/>
+              </w:rPr>
+              <w:t>to.</w:t>
             </w:r>
           </w:p>
           <w:p>

</xml_diff>

<commit_message>
Implemented Apr 22 2025 feedback
</commit_message>
<xml_diff>
--- a/docassemble/CivilNoContactOrderRequest/data/templates/cnco_instructions.docx
+++ b/docassemble/CivilNoContactOrderRequest/data/templates/cnco_instructions.docx
@@ -294,62 +294,16 @@
                 <w:sz w:val="28"/>
                 <w:szCs w:val="28"/>
               </w:rPr>
-              <w:t xml:space="preserve">Print out or save the forms. Be sure to read the forms to make sure they are </w:t>
-            </w:r>
-            <w:proofErr w:type="gramStart"/>
-            <w:r>
-              <w:rPr>
-                <w:rFonts w:ascii="Arial" w:hAnsi="Arial" w:cs="Arial"/>
-                <w:sz w:val="28"/>
-                <w:szCs w:val="28"/>
-              </w:rPr>
-              <w:t>correct.</w:t>
-            </w:r>
-            <w:r>
-              <w:rPr>
-                <w:rFonts w:ascii="Arial" w:hAnsi="Arial" w:cs="Arial"/>
-                <w:sz w:val="28"/>
-                <w:szCs w:val="28"/>
-              </w:rPr>
-              <w:t>{</w:t>
-            </w:r>
-            <w:proofErr w:type="gramEnd"/>
-            <w:r>
-              <w:rPr>
-                <w:rFonts w:ascii="Arial" w:hAnsi="Arial" w:cs="Arial"/>
-                <w:sz w:val="28"/>
-                <w:szCs w:val="28"/>
-              </w:rPr>
-              <w:t xml:space="preserve">% if </w:t>
-            </w:r>
-            <w:proofErr w:type="spellStart"/>
-            <w:r>
-              <w:rPr>
-                <w:rFonts w:ascii="Arial" w:hAnsi="Arial" w:cs="Arial"/>
-                <w:sz w:val="28"/>
-                <w:szCs w:val="28"/>
-              </w:rPr>
-              <w:t>e_signature</w:t>
-            </w:r>
-            <w:proofErr w:type="spellEnd"/>
-            <w:r>
-              <w:rPr>
-                <w:rFonts w:ascii="Arial" w:hAnsi="Arial" w:cs="Arial"/>
-                <w:sz w:val="28"/>
-                <w:szCs w:val="28"/>
-              </w:rPr>
-              <w:t xml:space="preserve"> == </w:t>
-            </w:r>
-            <w:proofErr w:type="gramStart"/>
-            <w:r>
-              <w:rPr>
-                <w:rFonts w:ascii="Arial" w:hAnsi="Arial" w:cs="Arial"/>
-                <w:sz w:val="28"/>
-                <w:szCs w:val="28"/>
-              </w:rPr>
-              <w:t>False %}</w:t>
-            </w:r>
-            <w:proofErr w:type="gramEnd"/>
+              <w:t>Print out or save the forms. Be sure to read the forms to make sure they are correct.</w:t>
+            </w:r>
+            <w:r>
+              <w:rPr>
+                <w:rFonts w:ascii="Arial" w:hAnsi="Arial" w:cs="Arial"/>
+                <w:sz w:val="28"/>
+                <w:szCs w:val="28"/>
+              </w:rPr>
+              <w:t>{% if e_signature == False %}</w:t>
+            </w:r>
             <w:r>
               <w:rPr>
                 <w:rFonts w:ascii="Arial" w:hAnsi="Arial" w:cs="Arial"/>
@@ -364,44 +318,16 @@
                 <w:sz w:val="28"/>
                 <w:szCs w:val="28"/>
               </w:rPr>
-              <w:t xml:space="preserve">Sign the </w:t>
-            </w:r>
-            <w:proofErr w:type="gramStart"/>
-            <w:r>
-              <w:rPr>
-                <w:rFonts w:ascii="Arial" w:hAnsi="Arial" w:cs="Arial"/>
-                <w:sz w:val="28"/>
-                <w:szCs w:val="28"/>
-              </w:rPr>
-              <w:t>petition.</w:t>
-            </w:r>
-            <w:r>
-              <w:rPr>
-                <w:rFonts w:ascii="Arial" w:hAnsi="Arial" w:cs="Arial"/>
-                <w:sz w:val="28"/>
-                <w:szCs w:val="28"/>
-              </w:rPr>
-              <w:t>{</w:t>
-            </w:r>
-            <w:proofErr w:type="gramEnd"/>
-            <w:r>
-              <w:rPr>
-                <w:rFonts w:ascii="Arial" w:hAnsi="Arial" w:cs="Arial"/>
-                <w:sz w:val="28"/>
-                <w:szCs w:val="28"/>
-              </w:rPr>
-              <w:t xml:space="preserve">% </w:t>
-            </w:r>
-            <w:proofErr w:type="gramStart"/>
-            <w:r>
-              <w:rPr>
-                <w:rFonts w:ascii="Arial" w:hAnsi="Arial" w:cs="Arial"/>
-                <w:sz w:val="28"/>
-                <w:szCs w:val="28"/>
-              </w:rPr>
-              <w:t>endif %}</w:t>
-            </w:r>
-            <w:proofErr w:type="gramEnd"/>
+              <w:t>Sign the petition.</w:t>
+            </w:r>
+            <w:r>
+              <w:rPr>
+                <w:rFonts w:ascii="Arial" w:hAnsi="Arial" w:cs="Arial"/>
+                <w:sz w:val="28"/>
+                <w:szCs w:val="28"/>
+              </w:rPr>
+              <w:t>{% endif %}</w:t>
+            </w:r>
             <w:r>
               <w:rPr>
                 <w:rFonts w:ascii="Arial" w:hAnsi="Arial" w:cs="Arial"/>
@@ -662,7 +588,7 @@
                 <w:sz w:val="28"/>
                 <w:szCs w:val="28"/>
               </w:rPr>
-              <w:t xml:space="preserve"> Learn more about e-filing: </w:t>
+              <w:t xml:space="preserve"> Learn about e-filing: </w:t>
             </w:r>
             <w:hyperlink r:id="rId10" w:history="1">
               <w:r>
@@ -904,14 +830,6 @@
               </w:rPr>
               <w:t>t the sheriff, server, or detective to tell the other party about your case. The Circuit Clerk should tell you how this works.</w:t>
             </w:r>
-            <w:r>
-              <w:rPr>
-                <w:rFonts w:ascii="Arial" w:hAnsi="Arial" w:cs="Arial"/>
-                <w:sz w:val="28"/>
-                <w:szCs w:val="28"/>
-              </w:rPr>
-              <w:t>to.</w:t>
-            </w:r>
           </w:p>
           <w:p>
             <w:pPr>
@@ -1012,7 +930,47 @@
                 <w:sz w:val="28"/>
                 <w:szCs w:val="28"/>
               </w:rPr>
-              <w:t xml:space="preserve">Attend your court hearing. The Circuit Clerk will tell you when and where your hearing is and whether it is in person or remote. </w:t>
+              <w:t>{% if order_type[‘emergency’] == True %}</w:t>
+            </w:r>
+            <w:r>
+              <w:rPr>
+                <w:rFonts w:ascii="Arial" w:hAnsi="Arial" w:cs="Arial"/>
+                <w:sz w:val="28"/>
+                <w:szCs w:val="28"/>
+              </w:rPr>
+              <w:t xml:space="preserve">Attend </w:t>
+            </w:r>
+            <w:r>
+              <w:rPr>
+                <w:rFonts w:ascii="Arial" w:hAnsi="Arial" w:cs="Arial"/>
+                <w:sz w:val="28"/>
+                <w:szCs w:val="28"/>
+              </w:rPr>
+              <w:t xml:space="preserve">the court hearing for your Plenary Civil No Contact order.{% else %}Attend </w:t>
+            </w:r>
+            <w:r>
+              <w:rPr>
+                <w:rFonts w:ascii="Arial" w:hAnsi="Arial" w:cs="Arial"/>
+                <w:sz w:val="28"/>
+                <w:szCs w:val="28"/>
+              </w:rPr>
+              <w:t>your court hearing.</w:t>
+            </w:r>
+            <w:r>
+              <w:rPr>
+                <w:rFonts w:ascii="Arial" w:hAnsi="Arial" w:cs="Arial"/>
+                <w:sz w:val="28"/>
+                <w:szCs w:val="28"/>
+              </w:rPr>
+              <w:t>{% endif %}</w:t>
+            </w:r>
+            <w:r>
+              <w:rPr>
+                <w:rFonts w:ascii="Arial" w:hAnsi="Arial" w:cs="Arial"/>
+                <w:sz w:val="28"/>
+                <w:szCs w:val="28"/>
+              </w:rPr>
+              <w:t xml:space="preserve"> The Circuit Clerk will tell you when and where your hearing is and whether it is in person or remote. </w:t>
             </w:r>
           </w:p>
         </w:tc>

</xml_diff>

<commit_message>
Implemented April 23 2025 feedback
</commit_message>
<xml_diff>
--- a/docassemble/CivilNoContactOrderRequest/data/templates/cnco_instructions.docx
+++ b/docassemble/CivilNoContactOrderRequest/data/templates/cnco_instructions.docx
@@ -294,16 +294,62 @@
                 <w:sz w:val="28"/>
                 <w:szCs w:val="28"/>
               </w:rPr>
-              <w:t>Print out or save the forms. Be sure to read the forms to make sure they are correct.</w:t>
-            </w:r>
-            <w:r>
-              <w:rPr>
-                <w:rFonts w:ascii="Arial" w:hAnsi="Arial" w:cs="Arial"/>
-                <w:sz w:val="28"/>
-                <w:szCs w:val="28"/>
-              </w:rPr>
-              <w:t>{% if e_signature == False %}</w:t>
-            </w:r>
+              <w:t xml:space="preserve">Print out or save the forms. Be sure to read the forms to make sure they are </w:t>
+            </w:r>
+            <w:proofErr w:type="gramStart"/>
+            <w:r>
+              <w:rPr>
+                <w:rFonts w:ascii="Arial" w:hAnsi="Arial" w:cs="Arial"/>
+                <w:sz w:val="28"/>
+                <w:szCs w:val="28"/>
+              </w:rPr>
+              <w:t>correct.</w:t>
+            </w:r>
+            <w:r>
+              <w:rPr>
+                <w:rFonts w:ascii="Arial" w:hAnsi="Arial" w:cs="Arial"/>
+                <w:sz w:val="28"/>
+                <w:szCs w:val="28"/>
+              </w:rPr>
+              <w:t>{</w:t>
+            </w:r>
+            <w:proofErr w:type="gramEnd"/>
+            <w:r>
+              <w:rPr>
+                <w:rFonts w:ascii="Arial" w:hAnsi="Arial" w:cs="Arial"/>
+                <w:sz w:val="28"/>
+                <w:szCs w:val="28"/>
+              </w:rPr>
+              <w:t xml:space="preserve">% if </w:t>
+            </w:r>
+            <w:proofErr w:type="spellStart"/>
+            <w:r>
+              <w:rPr>
+                <w:rFonts w:ascii="Arial" w:hAnsi="Arial" w:cs="Arial"/>
+                <w:sz w:val="28"/>
+                <w:szCs w:val="28"/>
+              </w:rPr>
+              <w:t>e_signature</w:t>
+            </w:r>
+            <w:proofErr w:type="spellEnd"/>
+            <w:r>
+              <w:rPr>
+                <w:rFonts w:ascii="Arial" w:hAnsi="Arial" w:cs="Arial"/>
+                <w:sz w:val="28"/>
+                <w:szCs w:val="28"/>
+              </w:rPr>
+              <w:t xml:space="preserve"> == </w:t>
+            </w:r>
+            <w:proofErr w:type="gramStart"/>
+            <w:r>
+              <w:rPr>
+                <w:rFonts w:ascii="Arial" w:hAnsi="Arial" w:cs="Arial"/>
+                <w:sz w:val="28"/>
+                <w:szCs w:val="28"/>
+              </w:rPr>
+              <w:t>False %}</w:t>
+            </w:r>
+            <w:proofErr w:type="gramEnd"/>
             <w:r>
               <w:rPr>
                 <w:rFonts w:ascii="Arial" w:hAnsi="Arial" w:cs="Arial"/>
@@ -318,16 +364,44 @@
                 <w:sz w:val="28"/>
                 <w:szCs w:val="28"/>
               </w:rPr>
-              <w:t>Sign the petition.</w:t>
-            </w:r>
-            <w:r>
-              <w:rPr>
-                <w:rFonts w:ascii="Arial" w:hAnsi="Arial" w:cs="Arial"/>
-                <w:sz w:val="28"/>
-                <w:szCs w:val="28"/>
-              </w:rPr>
-              <w:t>{% endif %}</w:t>
-            </w:r>
+              <w:t xml:space="preserve">Sign the </w:t>
+            </w:r>
+            <w:proofErr w:type="gramStart"/>
+            <w:r>
+              <w:rPr>
+                <w:rFonts w:ascii="Arial" w:hAnsi="Arial" w:cs="Arial"/>
+                <w:sz w:val="28"/>
+                <w:szCs w:val="28"/>
+              </w:rPr>
+              <w:t>petition.</w:t>
+            </w:r>
+            <w:r>
+              <w:rPr>
+                <w:rFonts w:ascii="Arial" w:hAnsi="Arial" w:cs="Arial"/>
+                <w:sz w:val="28"/>
+                <w:szCs w:val="28"/>
+              </w:rPr>
+              <w:t>{</w:t>
+            </w:r>
+            <w:proofErr w:type="gramEnd"/>
+            <w:r>
+              <w:rPr>
+                <w:rFonts w:ascii="Arial" w:hAnsi="Arial" w:cs="Arial"/>
+                <w:sz w:val="28"/>
+                <w:szCs w:val="28"/>
+              </w:rPr>
+              <w:t xml:space="preserve">% </w:t>
+            </w:r>
+            <w:proofErr w:type="gramStart"/>
+            <w:r>
+              <w:rPr>
+                <w:rFonts w:ascii="Arial" w:hAnsi="Arial" w:cs="Arial"/>
+                <w:sz w:val="28"/>
+                <w:szCs w:val="28"/>
+              </w:rPr>
+              <w:t>endif %}</w:t>
+            </w:r>
+            <w:proofErr w:type="gramEnd"/>
             <w:r>
               <w:rPr>
                 <w:rFonts w:ascii="Arial" w:hAnsi="Arial" w:cs="Arial"/>
@@ -564,31 +638,7 @@
                 <w:sz w:val="28"/>
                 <w:szCs w:val="28"/>
               </w:rPr>
-              <w:t xml:space="preserve">If you want an Emergency </w:t>
-            </w:r>
-            <w:r>
-              <w:rPr>
-                <w:rFonts w:ascii="Arial" w:hAnsi="Arial" w:cs="Arial"/>
-                <w:sz w:val="28"/>
-                <w:szCs w:val="28"/>
-              </w:rPr>
-              <w:t>Civil</w:t>
-            </w:r>
-            <w:r>
-              <w:rPr>
-                <w:rFonts w:ascii="Arial" w:hAnsi="Arial" w:cs="Arial"/>
-                <w:sz w:val="28"/>
-                <w:szCs w:val="28"/>
-              </w:rPr>
-              <w:t xml:space="preserve"> No Contact Order, your hearing may be the same day you file your petition.</w:t>
-            </w:r>
-            <w:r>
-              <w:rPr>
-                <w:rFonts w:ascii="Arial" w:hAnsi="Arial" w:cs="Arial"/>
-                <w:sz w:val="28"/>
-                <w:szCs w:val="28"/>
-              </w:rPr>
-              <w:t xml:space="preserve"> Learn about e-filing: </w:t>
+              <w:t xml:space="preserve">Learn about e-filing: </w:t>
             </w:r>
             <w:hyperlink r:id="rId10" w:history="1">
               <w:r>
@@ -601,6 +651,64 @@
                 <w:t>https://www.illinoiscourts.gov/eservices/information-for-filers-without-lawyers</w:t>
               </w:r>
             </w:hyperlink>
+            <w:r>
+              <w:rPr>
+                <w:rFonts w:ascii="Arial" w:hAnsi="Arial" w:cs="Arial"/>
+                <w:sz w:val="28"/>
+                <w:szCs w:val="28"/>
+              </w:rPr>
+              <w:t xml:space="preserve"> </w:t>
+            </w:r>
+            <w:r>
+              <w:rPr>
+                <w:rFonts w:ascii="Arial" w:hAnsi="Arial" w:cs="Arial"/>
+                <w:sz w:val="28"/>
+                <w:szCs w:val="28"/>
+              </w:rPr>
+              <w:br/>
+            </w:r>
+            <w:r>
+              <w:rPr>
+                <w:rFonts w:ascii="Arial" w:hAnsi="Arial" w:cs="Arial"/>
+                <w:b/>
+                <w:bCs/>
+                <w:sz w:val="28"/>
+                <w:szCs w:val="28"/>
+              </w:rPr>
+              <w:t>Note:</w:t>
+            </w:r>
+            <w:r>
+              <w:rPr>
+                <w:rFonts w:ascii="Arial" w:hAnsi="Arial" w:cs="Arial"/>
+                <w:sz w:val="28"/>
+                <w:szCs w:val="28"/>
+              </w:rPr>
+              <w:t xml:space="preserve"> </w:t>
+            </w:r>
+            <w:r>
+              <w:rPr>
+                <w:rFonts w:ascii="Arial" w:hAnsi="Arial" w:cs="Arial"/>
+                <w:sz w:val="28"/>
+                <w:szCs w:val="28"/>
+              </w:rPr>
+              <w:t xml:space="preserve">If you want an Emergency </w:t>
+            </w:r>
+            <w:r>
+              <w:rPr>
+                <w:rFonts w:ascii="Arial" w:hAnsi="Arial" w:cs="Arial"/>
+                <w:sz w:val="28"/>
+                <w:szCs w:val="28"/>
+              </w:rPr>
+              <w:t>Civil</w:t>
+            </w:r>
+            <w:r>
+              <w:rPr>
+                <w:rFonts w:ascii="Arial" w:hAnsi="Arial" w:cs="Arial"/>
+                <w:sz w:val="28"/>
+                <w:szCs w:val="28"/>
+              </w:rPr>
+              <w:t xml:space="preserve"> No Contact Order, your hearing may be the same day you file your petition.</w:t>
+            </w:r>
             <w:r>
               <w:rPr>
                 <w:rFonts w:ascii="Arial" w:hAnsi="Arial" w:cs="Arial"/>
@@ -930,40 +1038,166 @@
                 <w:sz w:val="28"/>
                 <w:szCs w:val="28"/>
               </w:rPr>
-              <w:t>{% if order_type[‘emergency’] == True %}</w:t>
-            </w:r>
-            <w:r>
-              <w:rPr>
-                <w:rFonts w:ascii="Arial" w:hAnsi="Arial" w:cs="Arial"/>
-                <w:sz w:val="28"/>
-                <w:szCs w:val="28"/>
-              </w:rPr>
-              <w:t xml:space="preserve">Attend </w:t>
-            </w:r>
-            <w:r>
-              <w:rPr>
-                <w:rFonts w:ascii="Arial" w:hAnsi="Arial" w:cs="Arial"/>
-                <w:sz w:val="28"/>
-                <w:szCs w:val="28"/>
-              </w:rPr>
-              <w:t xml:space="preserve">the court hearing for your Plenary Civil No Contact order.{% else %}Attend </w:t>
-            </w:r>
-            <w:r>
-              <w:rPr>
-                <w:rFonts w:ascii="Arial" w:hAnsi="Arial" w:cs="Arial"/>
-                <w:sz w:val="28"/>
-                <w:szCs w:val="28"/>
-              </w:rPr>
-              <w:t>your court hearing.</w:t>
-            </w:r>
-            <w:r>
-              <w:rPr>
-                <w:rFonts w:ascii="Arial" w:hAnsi="Arial" w:cs="Arial"/>
-                <w:sz w:val="28"/>
-                <w:szCs w:val="28"/>
-              </w:rPr>
-              <w:t>{% endif %}</w:t>
-            </w:r>
+              <w:t xml:space="preserve">{% if </w:t>
+            </w:r>
+            <w:proofErr w:type="spellStart"/>
+            <w:r>
+              <w:rPr>
+                <w:rFonts w:ascii="Arial" w:hAnsi="Arial" w:cs="Arial"/>
+                <w:sz w:val="28"/>
+                <w:szCs w:val="28"/>
+              </w:rPr>
+              <w:t>order_</w:t>
+            </w:r>
+            <w:proofErr w:type="gramStart"/>
+            <w:r>
+              <w:rPr>
+                <w:rFonts w:ascii="Arial" w:hAnsi="Arial" w:cs="Arial"/>
+                <w:sz w:val="28"/>
+                <w:szCs w:val="28"/>
+              </w:rPr>
+              <w:t>type</w:t>
+            </w:r>
+            <w:proofErr w:type="spellEnd"/>
+            <w:r>
+              <w:rPr>
+                <w:rFonts w:ascii="Arial" w:hAnsi="Arial" w:cs="Arial"/>
+                <w:sz w:val="28"/>
+                <w:szCs w:val="28"/>
+              </w:rPr>
+              <w:t>[‘</w:t>
+            </w:r>
+            <w:proofErr w:type="gramEnd"/>
+            <w:r>
+              <w:rPr>
+                <w:rFonts w:ascii="Arial" w:hAnsi="Arial" w:cs="Arial"/>
+                <w:sz w:val="28"/>
+                <w:szCs w:val="28"/>
+              </w:rPr>
+              <w:t xml:space="preserve">emergency’] == True </w:t>
+            </w:r>
+            <w:proofErr w:type="gramStart"/>
+            <w:r>
+              <w:rPr>
+                <w:rFonts w:ascii="Arial" w:hAnsi="Arial" w:cs="Arial"/>
+                <w:sz w:val="28"/>
+                <w:szCs w:val="28"/>
+              </w:rPr>
+              <w:t>%}</w:t>
+            </w:r>
+            <w:r>
+              <w:rPr>
+                <w:rFonts w:ascii="Arial" w:hAnsi="Arial" w:cs="Arial"/>
+                <w:sz w:val="28"/>
+                <w:szCs w:val="28"/>
+              </w:rPr>
+              <w:t>Attend</w:t>
+            </w:r>
+            <w:proofErr w:type="gramEnd"/>
+            <w:r>
+              <w:rPr>
+                <w:rFonts w:ascii="Arial" w:hAnsi="Arial" w:cs="Arial"/>
+                <w:sz w:val="28"/>
+                <w:szCs w:val="28"/>
+              </w:rPr>
+              <w:t xml:space="preserve"> </w:t>
+            </w:r>
+            <w:r>
+              <w:rPr>
+                <w:rFonts w:ascii="Arial" w:hAnsi="Arial" w:cs="Arial"/>
+                <w:sz w:val="28"/>
+                <w:szCs w:val="28"/>
+              </w:rPr>
+              <w:t xml:space="preserve">the court hearing for your Plenary Civil No Contact </w:t>
+            </w:r>
+            <w:proofErr w:type="gramStart"/>
+            <w:r>
+              <w:rPr>
+                <w:rFonts w:ascii="Arial" w:hAnsi="Arial" w:cs="Arial"/>
+                <w:sz w:val="28"/>
+                <w:szCs w:val="28"/>
+              </w:rPr>
+              <w:t>O</w:t>
+            </w:r>
+            <w:r>
+              <w:rPr>
+                <w:rFonts w:ascii="Arial" w:hAnsi="Arial" w:cs="Arial"/>
+                <w:sz w:val="28"/>
+                <w:szCs w:val="28"/>
+              </w:rPr>
+              <w:t>rder.{</w:t>
+            </w:r>
+            <w:proofErr w:type="gramEnd"/>
+            <w:r>
+              <w:rPr>
+                <w:rFonts w:ascii="Arial" w:hAnsi="Arial" w:cs="Arial"/>
+                <w:sz w:val="28"/>
+                <w:szCs w:val="28"/>
+              </w:rPr>
+              <w:t xml:space="preserve">% else </w:t>
+            </w:r>
+            <w:proofErr w:type="gramStart"/>
+            <w:r>
+              <w:rPr>
+                <w:rFonts w:ascii="Arial" w:hAnsi="Arial" w:cs="Arial"/>
+                <w:sz w:val="28"/>
+                <w:szCs w:val="28"/>
+              </w:rPr>
+              <w:t>%}Attend</w:t>
+            </w:r>
+            <w:proofErr w:type="gramEnd"/>
+            <w:r>
+              <w:rPr>
+                <w:rFonts w:ascii="Arial" w:hAnsi="Arial" w:cs="Arial"/>
+                <w:sz w:val="28"/>
+                <w:szCs w:val="28"/>
+              </w:rPr>
+              <w:t xml:space="preserve"> </w:t>
+            </w:r>
+            <w:r>
+              <w:rPr>
+                <w:rFonts w:ascii="Arial" w:hAnsi="Arial" w:cs="Arial"/>
+                <w:sz w:val="28"/>
+                <w:szCs w:val="28"/>
+              </w:rPr>
+              <w:t xml:space="preserve">your court </w:t>
+            </w:r>
+            <w:proofErr w:type="gramStart"/>
+            <w:r>
+              <w:rPr>
+                <w:rFonts w:ascii="Arial" w:hAnsi="Arial" w:cs="Arial"/>
+                <w:sz w:val="28"/>
+                <w:szCs w:val="28"/>
+              </w:rPr>
+              <w:t>hearing.</w:t>
+            </w:r>
+            <w:r>
+              <w:rPr>
+                <w:rFonts w:ascii="Arial" w:hAnsi="Arial" w:cs="Arial"/>
+                <w:sz w:val="28"/>
+                <w:szCs w:val="28"/>
+              </w:rPr>
+              <w:t>{</w:t>
+            </w:r>
+            <w:proofErr w:type="gramEnd"/>
+            <w:r>
+              <w:rPr>
+                <w:rFonts w:ascii="Arial" w:hAnsi="Arial" w:cs="Arial"/>
+                <w:sz w:val="28"/>
+                <w:szCs w:val="28"/>
+              </w:rPr>
+              <w:t xml:space="preserve">% </w:t>
+            </w:r>
+            <w:proofErr w:type="gramStart"/>
+            <w:r>
+              <w:rPr>
+                <w:rFonts w:ascii="Arial" w:hAnsi="Arial" w:cs="Arial"/>
+                <w:sz w:val="28"/>
+                <w:szCs w:val="28"/>
+              </w:rPr>
+              <w:t>endif %}</w:t>
+            </w:r>
+            <w:proofErr w:type="gramEnd"/>
             <w:r>
               <w:rPr>
                 <w:rFonts w:ascii="Arial" w:hAnsi="Arial" w:cs="Arial"/>

</xml_diff>

<commit_message>
Implemented April 24 2025 feedback
</commit_message>
<xml_diff>
--- a/docassemble/CivilNoContactOrderRequest/data/templates/cnco_instructions.docx
+++ b/docassemble/CivilNoContactOrderRequest/data/templates/cnco_instructions.docx
@@ -139,31 +139,31 @@
       <w:pPr>
         <w:rPr>
           <w:rFonts w:ascii="Arial" w:hAnsi="Arial" w:cs="Arial"/>
-          <w:sz w:val="28"/>
-          <w:szCs w:val="28"/>
+          <w:sz w:val="26"/>
+          <w:szCs w:val="26"/>
         </w:rPr>
       </w:pPr>
       <w:r>
         <w:rPr>
           <w:rFonts w:ascii="Arial" w:hAnsi="Arial" w:cs="Arial"/>
-          <w:sz w:val="28"/>
-          <w:szCs w:val="28"/>
+          <w:sz w:val="26"/>
+          <w:szCs w:val="26"/>
         </w:rPr>
         <w:t xml:space="preserve">You made your </w:t>
       </w:r>
       <w:r>
         <w:rPr>
           <w:rFonts w:ascii="Arial" w:hAnsi="Arial" w:cs="Arial"/>
-          <w:sz w:val="28"/>
-          <w:szCs w:val="28"/>
+          <w:sz w:val="26"/>
+          <w:szCs w:val="26"/>
         </w:rPr>
         <w:t>Civil</w:t>
       </w:r>
       <w:r>
         <w:rPr>
           <w:rFonts w:ascii="Arial" w:hAnsi="Arial" w:cs="Arial"/>
-          <w:sz w:val="28"/>
-          <w:szCs w:val="28"/>
+          <w:sz w:val="26"/>
+          <w:szCs w:val="26"/>
         </w:rPr>
         <w:t xml:space="preserve"> No Contact Order forms. Here’s what to do next.</w:t>
       </w:r>
@@ -172,8 +172,6 @@
       <w:pPr>
         <w:rPr>
           <w:rFonts w:ascii="Arial" w:hAnsi="Arial" w:cs="Arial"/>
-          <w:sz w:val="28"/>
-          <w:szCs w:val="28"/>
         </w:rPr>
       </w:pPr>
     </w:p>
@@ -257,19 +255,6 @@
               </w:drawing>
             </w:r>
           </w:p>
-          <w:p>
-            <w:pPr>
-              <w:rPr>
-                <w:rFonts w:ascii="Arial" w:hAnsi="Arial" w:cs="Arial"/>
-              </w:rPr>
-            </w:pPr>
-            <w:r>
-              <w:rPr>
-                <w:rFonts w:ascii="Arial" w:hAnsi="Arial" w:cs="Arial"/>
-              </w:rPr>
-              <w:t xml:space="preserve"> </w:t>
-            </w:r>
-          </w:p>
         </w:tc>
         <w:tc>
           <w:tcPr>
@@ -284,50 +269,32 @@
               </w:numPr>
               <w:rPr>
                 <w:rFonts w:ascii="Arial" w:hAnsi="Arial" w:cs="Arial"/>
-                <w:sz w:val="28"/>
-                <w:szCs w:val="28"/>
+                <w:sz w:val="26"/>
+                <w:szCs w:val="26"/>
               </w:rPr>
             </w:pPr>
             <w:r>
               <w:rPr>
                 <w:rFonts w:ascii="Arial" w:hAnsi="Arial" w:cs="Arial"/>
-                <w:sz w:val="28"/>
-                <w:szCs w:val="28"/>
-              </w:rPr>
-              <w:t xml:space="preserve">Print out or save the forms. Be sure to read the forms to make sure they are </w:t>
-            </w:r>
-            <w:proofErr w:type="gramStart"/>
-            <w:r>
-              <w:rPr>
-                <w:rFonts w:ascii="Arial" w:hAnsi="Arial" w:cs="Arial"/>
-                <w:sz w:val="28"/>
-                <w:szCs w:val="28"/>
-              </w:rPr>
-              <w:t>correct.</w:t>
-            </w:r>
-            <w:r>
-              <w:rPr>
-                <w:rFonts w:ascii="Arial" w:hAnsi="Arial" w:cs="Arial"/>
-                <w:sz w:val="28"/>
-                <w:szCs w:val="28"/>
-              </w:rPr>
-              <w:t>{</w:t>
-            </w:r>
-            <w:proofErr w:type="gramEnd"/>
-            <w:r>
-              <w:rPr>
-                <w:rFonts w:ascii="Arial" w:hAnsi="Arial" w:cs="Arial"/>
-                <w:sz w:val="28"/>
-                <w:szCs w:val="28"/>
-              </w:rPr>
-              <w:t xml:space="preserve">% if </w:t>
+                <w:sz w:val="26"/>
+                <w:szCs w:val="26"/>
+              </w:rPr>
+              <w:t>Print out or save the forms. Be sure to read the forms to make sure they are correct.</w:t>
+            </w:r>
+            <w:r>
+              <w:rPr>
+                <w:rFonts w:ascii="Arial" w:hAnsi="Arial" w:cs="Arial"/>
+                <w:sz w:val="26"/>
+                <w:szCs w:val="26"/>
+              </w:rPr>
+              <w:t xml:space="preserve">{% if </w:t>
             </w:r>
             <w:proofErr w:type="spellStart"/>
             <w:r>
               <w:rPr>
                 <w:rFonts w:ascii="Arial" w:hAnsi="Arial" w:cs="Arial"/>
-                <w:sz w:val="28"/>
-                <w:szCs w:val="28"/>
+                <w:sz w:val="26"/>
+                <w:szCs w:val="26"/>
               </w:rPr>
               <w:t>e_signature</w:t>
             </w:r>
@@ -335,102 +302,64 @@
             <w:r>
               <w:rPr>
                 <w:rFonts w:ascii="Arial" w:hAnsi="Arial" w:cs="Arial"/>
-                <w:sz w:val="28"/>
-                <w:szCs w:val="28"/>
-              </w:rPr>
-              <w:t xml:space="preserve"> == </w:t>
-            </w:r>
-            <w:proofErr w:type="gramStart"/>
-            <w:r>
-              <w:rPr>
-                <w:rFonts w:ascii="Arial" w:hAnsi="Arial" w:cs="Arial"/>
-                <w:sz w:val="28"/>
-                <w:szCs w:val="28"/>
-              </w:rPr>
-              <w:t>False %}</w:t>
-            </w:r>
-            <w:proofErr w:type="gramEnd"/>
-            <w:r>
-              <w:rPr>
-                <w:rFonts w:ascii="Arial" w:hAnsi="Arial" w:cs="Arial"/>
-                <w:sz w:val="28"/>
-                <w:szCs w:val="28"/>
+                <w:sz w:val="26"/>
+                <w:szCs w:val="26"/>
+              </w:rPr>
+              <w:t xml:space="preserve"> == False %}</w:t>
+            </w:r>
+            <w:r>
+              <w:rPr>
+                <w:rFonts w:ascii="Arial" w:hAnsi="Arial" w:cs="Arial"/>
+                <w:sz w:val="26"/>
+                <w:szCs w:val="26"/>
               </w:rPr>
               <w:t xml:space="preserve"> </w:t>
             </w:r>
             <w:r>
               <w:rPr>
                 <w:rFonts w:ascii="Arial" w:hAnsi="Arial" w:cs="Arial"/>
-                <w:sz w:val="28"/>
-                <w:szCs w:val="28"/>
-              </w:rPr>
-              <w:t xml:space="preserve">Sign the </w:t>
-            </w:r>
-            <w:proofErr w:type="gramStart"/>
-            <w:r>
-              <w:rPr>
-                <w:rFonts w:ascii="Arial" w:hAnsi="Arial" w:cs="Arial"/>
-                <w:sz w:val="28"/>
-                <w:szCs w:val="28"/>
-              </w:rPr>
-              <w:t>petition.</w:t>
-            </w:r>
-            <w:r>
-              <w:rPr>
-                <w:rFonts w:ascii="Arial" w:hAnsi="Arial" w:cs="Arial"/>
-                <w:sz w:val="28"/>
-                <w:szCs w:val="28"/>
-              </w:rPr>
-              <w:t>{</w:t>
-            </w:r>
-            <w:proofErr w:type="gramEnd"/>
-            <w:r>
-              <w:rPr>
-                <w:rFonts w:ascii="Arial" w:hAnsi="Arial" w:cs="Arial"/>
-                <w:sz w:val="28"/>
-                <w:szCs w:val="28"/>
-              </w:rPr>
-              <w:t xml:space="preserve">% </w:t>
-            </w:r>
-            <w:proofErr w:type="gramStart"/>
-            <w:r>
-              <w:rPr>
-                <w:rFonts w:ascii="Arial" w:hAnsi="Arial" w:cs="Arial"/>
-                <w:sz w:val="28"/>
-                <w:szCs w:val="28"/>
-              </w:rPr>
-              <w:t>endif %}</w:t>
-            </w:r>
-            <w:proofErr w:type="gramEnd"/>
-            <w:r>
-              <w:rPr>
-                <w:rFonts w:ascii="Arial" w:hAnsi="Arial" w:cs="Arial"/>
-                <w:sz w:val="28"/>
-                <w:szCs w:val="28"/>
+                <w:sz w:val="26"/>
+                <w:szCs w:val="26"/>
+              </w:rPr>
+              <w:t>Sign the petition.</w:t>
+            </w:r>
+            <w:r>
+              <w:rPr>
+                <w:rFonts w:ascii="Arial" w:hAnsi="Arial" w:cs="Arial"/>
+                <w:sz w:val="26"/>
+                <w:szCs w:val="26"/>
+              </w:rPr>
+              <w:t>{% endif %}</w:t>
+            </w:r>
+            <w:r>
+              <w:rPr>
+                <w:rFonts w:ascii="Arial" w:hAnsi="Arial" w:cs="Arial"/>
+                <w:sz w:val="26"/>
+                <w:szCs w:val="26"/>
               </w:rPr>
               <w:t xml:space="preserve"> </w:t>
             </w:r>
             <w:r>
               <w:rPr>
                 <w:rFonts w:ascii="Arial" w:hAnsi="Arial" w:cs="Arial"/>
-                <w:sz w:val="28"/>
-                <w:szCs w:val="28"/>
+                <w:sz w:val="26"/>
+                <w:szCs w:val="26"/>
               </w:rPr>
               <w:t xml:space="preserve">You may </w:t>
             </w:r>
             <w:r>
               <w:rPr>
                 <w:rFonts w:ascii="Arial" w:hAnsi="Arial" w:cs="Arial"/>
-                <w:sz w:val="28"/>
-                <w:szCs w:val="28"/>
+                <w:sz w:val="26"/>
+                <w:szCs w:val="26"/>
               </w:rPr>
               <w:t>need</w:t>
             </w:r>
             <w:r>
               <w:rPr>
                 <w:rFonts w:ascii="Arial" w:hAnsi="Arial" w:cs="Arial"/>
-                <w:sz w:val="28"/>
-                <w:szCs w:val="28"/>
+                <w:sz w:val="26"/>
+                <w:szCs w:val="26"/>
               </w:rPr>
               <w:t xml:space="preserve"> to make extra copies of your forms.</w:t>
             </w:r>
@@ -449,17 +378,6 @@
             <w:pPr>
               <w:rPr>
                 <w:rFonts w:ascii="Arial" w:hAnsi="Arial" w:cs="Arial"/>
-                <w:sz w:val="28"/>
-                <w:szCs w:val="28"/>
-              </w:rPr>
-            </w:pPr>
-          </w:p>
-          <w:p>
-            <w:pPr>
-              <w:rPr>
-                <w:rFonts w:ascii="Arial" w:hAnsi="Arial" w:cs="Arial"/>
-                <w:sz w:val="28"/>
-                <w:szCs w:val="28"/>
               </w:rPr>
             </w:pPr>
             <w:r>
@@ -524,129 +442,121 @@
               </w:numPr>
               <w:rPr>
                 <w:rFonts w:ascii="Arial" w:hAnsi="Arial" w:cs="Arial"/>
-                <w:sz w:val="28"/>
-                <w:szCs w:val="28"/>
+                <w:sz w:val="26"/>
+                <w:szCs w:val="26"/>
               </w:rPr>
             </w:pPr>
             <w:r>
               <w:rPr>
                 <w:rFonts w:ascii="Arial" w:hAnsi="Arial" w:cs="Arial"/>
-                <w:sz w:val="28"/>
-                <w:szCs w:val="28"/>
+                <w:sz w:val="26"/>
+                <w:szCs w:val="26"/>
               </w:rPr>
               <w:t>File or e-file your forms with the</w:t>
             </w:r>
             <w:r>
               <w:rPr>
                 <w:rFonts w:ascii="Arial" w:hAnsi="Arial" w:cs="Arial"/>
-                <w:sz w:val="28"/>
-                <w:szCs w:val="28"/>
+                <w:sz w:val="26"/>
+                <w:szCs w:val="26"/>
               </w:rPr>
               <w:t xml:space="preserve"> local</w:t>
             </w:r>
             <w:r>
               <w:rPr>
                 <w:rFonts w:ascii="Arial" w:hAnsi="Arial" w:cs="Arial"/>
-                <w:sz w:val="28"/>
-                <w:szCs w:val="28"/>
+                <w:sz w:val="26"/>
+                <w:szCs w:val="26"/>
               </w:rPr>
               <w:t xml:space="preserve"> Circuit Clerk.</w:t>
             </w:r>
             <w:r>
               <w:rPr>
                 <w:rFonts w:ascii="Arial" w:hAnsi="Arial" w:cs="Arial"/>
-                <w:sz w:val="28"/>
-                <w:szCs w:val="28"/>
+                <w:sz w:val="26"/>
+                <w:szCs w:val="26"/>
               </w:rPr>
               <w:t xml:space="preserve"> If you are filing by paper, bring all your paper form</w:t>
             </w:r>
             <w:r>
               <w:rPr>
                 <w:rFonts w:ascii="Arial" w:hAnsi="Arial" w:cs="Arial"/>
-                <w:sz w:val="28"/>
-                <w:szCs w:val="28"/>
+                <w:sz w:val="26"/>
+                <w:szCs w:val="26"/>
               </w:rPr>
               <w:t xml:space="preserve">s, </w:t>
             </w:r>
             <w:r>
               <w:rPr>
                 <w:rFonts w:ascii="Arial" w:hAnsi="Arial" w:cs="Arial"/>
-                <w:sz w:val="28"/>
-                <w:szCs w:val="28"/>
+                <w:sz w:val="26"/>
+                <w:szCs w:val="26"/>
               </w:rPr>
               <w:t xml:space="preserve">including the </w:t>
             </w:r>
             <w:r>
               <w:rPr>
                 <w:rFonts w:ascii="Arial" w:hAnsi="Arial" w:cs="Arial"/>
-                <w:sz w:val="28"/>
-                <w:szCs w:val="28"/>
+                <w:sz w:val="26"/>
+                <w:szCs w:val="26"/>
               </w:rPr>
               <w:t>e</w:t>
             </w:r>
             <w:r>
               <w:rPr>
                 <w:rFonts w:ascii="Arial" w:hAnsi="Arial" w:cs="Arial"/>
-                <w:sz w:val="28"/>
-                <w:szCs w:val="28"/>
+                <w:sz w:val="26"/>
+                <w:szCs w:val="26"/>
               </w:rPr>
               <w:t xml:space="preserve">-filing </w:t>
             </w:r>
             <w:r>
               <w:rPr>
                 <w:rFonts w:ascii="Arial" w:hAnsi="Arial" w:cs="Arial"/>
-                <w:sz w:val="28"/>
-                <w:szCs w:val="28"/>
+                <w:sz w:val="26"/>
+                <w:szCs w:val="26"/>
               </w:rPr>
               <w:t>e</w:t>
             </w:r>
             <w:r>
               <w:rPr>
                 <w:rFonts w:ascii="Arial" w:hAnsi="Arial" w:cs="Arial"/>
-                <w:sz w:val="28"/>
-                <w:szCs w:val="28"/>
+                <w:sz w:val="26"/>
+                <w:szCs w:val="26"/>
               </w:rPr>
               <w:t>xemption</w:t>
             </w:r>
             <w:r>
               <w:rPr>
                 <w:rFonts w:ascii="Arial" w:hAnsi="Arial" w:cs="Arial"/>
-                <w:sz w:val="28"/>
-                <w:szCs w:val="28"/>
+                <w:sz w:val="26"/>
+                <w:szCs w:val="26"/>
               </w:rPr>
               <w:t xml:space="preserve">, </w:t>
             </w:r>
             <w:r>
               <w:rPr>
                 <w:rFonts w:ascii="Arial" w:hAnsi="Arial" w:cs="Arial"/>
-                <w:sz w:val="28"/>
-                <w:szCs w:val="28"/>
+                <w:sz w:val="26"/>
+                <w:szCs w:val="26"/>
               </w:rPr>
               <w:t>to the clerk’s office.</w:t>
             </w:r>
             <w:r>
               <w:rPr>
                 <w:rFonts w:ascii="Arial" w:hAnsi="Arial" w:cs="Arial"/>
-                <w:sz w:val="28"/>
-                <w:szCs w:val="28"/>
-              </w:rPr>
-              <w:t xml:space="preserve"> </w:t>
-            </w:r>
-            <w:r>
-              <w:rPr>
-                <w:rFonts w:ascii="Arial" w:hAnsi="Arial" w:cs="Arial"/>
-                <w:sz w:val="28"/>
-                <w:szCs w:val="28"/>
-              </w:rPr>
-              <w:t xml:space="preserve">Learn about e-filing: </w:t>
+                <w:sz w:val="26"/>
+                <w:szCs w:val="26"/>
+              </w:rPr>
+              <w:t xml:space="preserve"> Learn about e-filing: </w:t>
             </w:r>
             <w:hyperlink r:id="rId10" w:history="1">
               <w:r>
                 <w:rPr>
                   <w:rStyle w:val="Hyperlink"/>
                   <w:rFonts w:ascii="Arial" w:hAnsi="Arial" w:cs="Arial"/>
-                  <w:sz w:val="28"/>
-                  <w:szCs w:val="28"/>
+                  <w:sz w:val="26"/>
+                  <w:szCs w:val="26"/>
                 </w:rPr>
                 <w:t>https://www.illinoiscourts.gov/eservices/information-for-filers-without-lawyers</w:t>
               </w:r>
@@ -654,66 +564,8 @@
             <w:r>
               <w:rPr>
                 <w:rFonts w:ascii="Arial" w:hAnsi="Arial" w:cs="Arial"/>
-                <w:sz w:val="28"/>
-                <w:szCs w:val="28"/>
-              </w:rPr>
-              <w:t xml:space="preserve"> </w:t>
-            </w:r>
-            <w:r>
-              <w:rPr>
-                <w:rFonts w:ascii="Arial" w:hAnsi="Arial" w:cs="Arial"/>
-                <w:sz w:val="28"/>
-                <w:szCs w:val="28"/>
-              </w:rPr>
-              <w:br/>
-            </w:r>
-            <w:r>
-              <w:rPr>
-                <w:rFonts w:ascii="Arial" w:hAnsi="Arial" w:cs="Arial"/>
-                <w:b/>
-                <w:bCs/>
-                <w:sz w:val="28"/>
-                <w:szCs w:val="28"/>
-              </w:rPr>
-              <w:t>Note:</w:t>
-            </w:r>
-            <w:r>
-              <w:rPr>
-                <w:rFonts w:ascii="Arial" w:hAnsi="Arial" w:cs="Arial"/>
-                <w:sz w:val="28"/>
-                <w:szCs w:val="28"/>
-              </w:rPr>
-              <w:t xml:space="preserve"> </w:t>
-            </w:r>
-            <w:r>
-              <w:rPr>
-                <w:rFonts w:ascii="Arial" w:hAnsi="Arial" w:cs="Arial"/>
-                <w:sz w:val="28"/>
-                <w:szCs w:val="28"/>
-              </w:rPr>
-              <w:t xml:space="preserve">If you want an Emergency </w:t>
-            </w:r>
-            <w:r>
-              <w:rPr>
-                <w:rFonts w:ascii="Arial" w:hAnsi="Arial" w:cs="Arial"/>
-                <w:sz w:val="28"/>
-                <w:szCs w:val="28"/>
-              </w:rPr>
-              <w:t>Civil</w:t>
-            </w:r>
-            <w:r>
-              <w:rPr>
-                <w:rFonts w:ascii="Arial" w:hAnsi="Arial" w:cs="Arial"/>
-                <w:sz w:val="28"/>
-                <w:szCs w:val="28"/>
-              </w:rPr>
-              <w:t xml:space="preserve"> No Contact Order, your hearing may be the same day you file your petition.</w:t>
-            </w:r>
-            <w:r>
-              <w:rPr>
-                <w:rFonts w:ascii="Arial" w:hAnsi="Arial" w:cs="Arial"/>
-                <w:sz w:val="28"/>
-                <w:szCs w:val="28"/>
+                <w:sz w:val="26"/>
+                <w:szCs w:val="26"/>
               </w:rPr>
               <w:t xml:space="preserve"> </w:t>
             </w:r>
@@ -723,8 +575,8 @@
               <w:pStyle w:val="ListParagraph"/>
               <w:rPr>
                 <w:rFonts w:ascii="Arial" w:hAnsi="Arial" w:cs="Arial"/>
-                <w:sz w:val="28"/>
-                <w:szCs w:val="28"/>
+                <w:sz w:val="26"/>
+                <w:szCs w:val="26"/>
               </w:rPr>
             </w:pPr>
           </w:p>
@@ -742,16 +594,12 @@
             <w:pPr>
               <w:rPr>
                 <w:rFonts w:ascii="Arial" w:hAnsi="Arial" w:cs="Arial"/>
-                <w:sz w:val="28"/>
-                <w:szCs w:val="28"/>
               </w:rPr>
             </w:pPr>
             <w:r>
               <w:rPr>
                 <w:rFonts w:ascii="Arial" w:hAnsi="Arial" w:cs="Arial"/>
                 <w:noProof/>
-                <w:sz w:val="28"/>
-                <w:szCs w:val="28"/>
                 <w14:ligatures w14:val="standardContextual"/>
               </w:rPr>
               <w:drawing>
@@ -804,8 +652,6 @@
             <w:pPr>
               <w:rPr>
                 <w:rFonts w:ascii="Arial" w:hAnsi="Arial" w:cs="Arial"/>
-                <w:sz w:val="28"/>
-                <w:szCs w:val="28"/>
               </w:rPr>
             </w:pPr>
           </w:p>
@@ -813,8 +659,13 @@
             <w:pPr>
               <w:rPr>
                 <w:rFonts w:ascii="Arial" w:hAnsi="Arial" w:cs="Arial"/>
-                <w:sz w:val="20"/>
-                <w:szCs w:val="20"/>
+              </w:rPr>
+            </w:pPr>
+          </w:p>
+          <w:p>
+            <w:pPr>
+              <w:rPr>
+                <w:rFonts w:ascii="Arial" w:hAnsi="Arial" w:cs="Arial"/>
               </w:rPr>
             </w:pPr>
             <w:r>
@@ -879,33 +730,33 @@
               </w:numPr>
               <w:rPr>
                 <w:rFonts w:ascii="Arial" w:hAnsi="Arial" w:cs="Arial"/>
-                <w:sz w:val="28"/>
-                <w:szCs w:val="28"/>
+                <w:sz w:val="26"/>
+                <w:szCs w:val="26"/>
               </w:rPr>
             </w:pPr>
             <w:r>
               <w:rPr>
                 <w:rFonts w:ascii="Arial" w:hAnsi="Arial" w:cs="Arial"/>
-                <w:sz w:val="28"/>
-                <w:szCs w:val="28"/>
-              </w:rPr>
-              <w:t xml:space="preserve">Find </w:t>
-            </w:r>
-            <w:r>
-              <w:rPr>
-                <w:rFonts w:ascii="Arial" w:hAnsi="Arial" w:cs="Arial"/>
-                <w:sz w:val="28"/>
-                <w:szCs w:val="28"/>
-              </w:rPr>
-              <w:t>out when and where your court hearing is. It could be in person or remote. Ask the Circuit Clerk how this will work. You may need to deliver copies of your forms to the judge, court coordinator, or the clerk before your court hearing. Ask the clerk how to deliver your forms if you need to.</w:t>
+                <w:sz w:val="26"/>
+                <w:szCs w:val="26"/>
+              </w:rPr>
+              <w:t>Attend a court hearing for your Emergency Civil No Contact Order, if you are asking for one. It may be the same day you file your petition. Ask the Circuit Clerk</w:t>
+            </w:r>
+            <w:r>
+              <w:rPr>
+                <w:rFonts w:ascii="Arial" w:hAnsi="Arial" w:cs="Arial"/>
+                <w:sz w:val="26"/>
+                <w:szCs w:val="26"/>
+              </w:rPr>
+              <w:t xml:space="preserve"> when and where your court hearing is. It could be in person or remote. You may need to deliver copies of your forms to the judge, court coordinator, or the clerk before your court hearing.</w:t>
             </w:r>
           </w:p>
           <w:p>
             <w:pPr>
               <w:rPr>
                 <w:rFonts w:ascii="Arial" w:hAnsi="Arial" w:cs="Arial"/>
-                <w:sz w:val="28"/>
-                <w:szCs w:val="28"/>
+                <w:sz w:val="26"/>
+                <w:szCs w:val="26"/>
               </w:rPr>
             </w:pPr>
           </w:p>
@@ -918,33 +769,64 @@
               </w:numPr>
               <w:rPr>
                 <w:rFonts w:ascii="Arial" w:hAnsi="Arial" w:cs="Arial"/>
-                <w:sz w:val="28"/>
-                <w:szCs w:val="28"/>
+                <w:sz w:val="26"/>
+                <w:szCs w:val="26"/>
               </w:rPr>
             </w:pPr>
             <w:r>
               <w:rPr>
                 <w:rFonts w:ascii="Arial" w:hAnsi="Arial" w:cs="Arial"/>
-                <w:sz w:val="28"/>
-                <w:szCs w:val="28"/>
-              </w:rPr>
-              <w:t>Ge</w:t>
-            </w:r>
-            <w:r>
-              <w:rPr>
-                <w:rFonts w:ascii="Arial" w:hAnsi="Arial" w:cs="Arial"/>
-                <w:sz w:val="28"/>
-                <w:szCs w:val="28"/>
-              </w:rPr>
-              <w:t>t the sheriff, server, or detective to tell the other party about your case. The Circuit Clerk should tell you how this works.</w:t>
+                <w:sz w:val="26"/>
+                <w:szCs w:val="26"/>
+              </w:rPr>
+              <w:t>Tell the other party about your case.</w:t>
+            </w:r>
+            <w:r>
+              <w:rPr>
+                <w:sz w:val="26"/>
+                <w:szCs w:val="26"/>
+              </w:rPr>
+              <w:t xml:space="preserve"> </w:t>
+            </w:r>
+            <w:r>
+              <w:rPr>
+                <w:rFonts w:ascii="Arial" w:hAnsi="Arial" w:cs="Arial"/>
+                <w:sz w:val="26"/>
+                <w:szCs w:val="26"/>
+              </w:rPr>
+              <w:t>The sheriff, process server, or detective will have to serve court papers on the other party.</w:t>
+            </w:r>
+            <w:r>
+              <w:rPr>
+                <w:rFonts w:ascii="Arial" w:hAnsi="Arial" w:cs="Arial"/>
+                <w:sz w:val="26"/>
+                <w:szCs w:val="26"/>
+              </w:rPr>
+              <w:t xml:space="preserve"> </w:t>
+            </w:r>
+            <w:r>
+              <w:rPr>
+                <w:rFonts w:ascii="Arial" w:hAnsi="Arial" w:cs="Arial"/>
+                <w:sz w:val="26"/>
+                <w:szCs w:val="26"/>
+              </w:rPr>
+              <w:t xml:space="preserve">They will need to deliver a copy of your petition, a summons, and the Emergency Civil No Contact Order, if signed by the judge. </w:t>
+            </w:r>
+            <w:r>
+              <w:rPr>
+                <w:rFonts w:ascii="Arial" w:hAnsi="Arial" w:cs="Arial"/>
+                <w:sz w:val="26"/>
+                <w:szCs w:val="26"/>
+              </w:rPr>
+              <w:t xml:space="preserve"> The Circuit Clerk should tell you how this works.</w:t>
             </w:r>
           </w:p>
           <w:p>
             <w:pPr>
               <w:rPr>
                 <w:rFonts w:ascii="Arial" w:hAnsi="Arial" w:cs="Arial"/>
-                <w:sz w:val="28"/>
-                <w:szCs w:val="28"/>
+                <w:sz w:val="26"/>
+                <w:szCs w:val="26"/>
               </w:rPr>
             </w:pPr>
           </w:p>
@@ -959,16 +841,12 @@
             <w:pPr>
               <w:rPr>
                 <w:rFonts w:ascii="Arial" w:hAnsi="Arial" w:cs="Arial"/>
-                <w:sz w:val="28"/>
-                <w:szCs w:val="28"/>
               </w:rPr>
             </w:pPr>
             <w:r>
               <w:rPr>
                 <w:rFonts w:ascii="Arial" w:hAnsi="Arial" w:cs="Arial"/>
                 <w:noProof/>
-                <w:sz w:val="28"/>
-                <w:szCs w:val="28"/>
                 <w14:ligatures w14:val="standardContextual"/>
               </w:rPr>
               <w:drawing>
@@ -1028,15 +906,15 @@
               </w:numPr>
               <w:rPr>
                 <w:rFonts w:ascii="Arial" w:hAnsi="Arial" w:cs="Arial"/>
-                <w:sz w:val="28"/>
-                <w:szCs w:val="28"/>
+                <w:sz w:val="26"/>
+                <w:szCs w:val="26"/>
               </w:rPr>
             </w:pPr>
             <w:r>
               <w:rPr>
                 <w:rFonts w:ascii="Arial" w:hAnsi="Arial" w:cs="Arial"/>
-                <w:sz w:val="28"/>
-                <w:szCs w:val="28"/>
+                <w:sz w:val="26"/>
+                <w:szCs w:val="26"/>
               </w:rPr>
               <w:t xml:space="preserve">{% if </w:t>
             </w:r>
@@ -1044,165 +922,73 @@
             <w:r>
               <w:rPr>
                 <w:rFonts w:ascii="Arial" w:hAnsi="Arial" w:cs="Arial"/>
-                <w:sz w:val="28"/>
-                <w:szCs w:val="28"/>
-              </w:rPr>
-              <w:t>order_</w:t>
-            </w:r>
-            <w:proofErr w:type="gramStart"/>
-            <w:r>
-              <w:rPr>
-                <w:rFonts w:ascii="Arial" w:hAnsi="Arial" w:cs="Arial"/>
-                <w:sz w:val="28"/>
-                <w:szCs w:val="28"/>
-              </w:rPr>
-              <w:t>type</w:t>
+                <w:sz w:val="26"/>
+                <w:szCs w:val="26"/>
+              </w:rPr>
+              <w:t>order_type</w:t>
             </w:r>
             <w:proofErr w:type="spellEnd"/>
             <w:r>
               <w:rPr>
                 <w:rFonts w:ascii="Arial" w:hAnsi="Arial" w:cs="Arial"/>
-                <w:sz w:val="28"/>
-                <w:szCs w:val="28"/>
-              </w:rPr>
-              <w:t>[‘</w:t>
-            </w:r>
-            <w:proofErr w:type="gramEnd"/>
-            <w:r>
-              <w:rPr>
-                <w:rFonts w:ascii="Arial" w:hAnsi="Arial" w:cs="Arial"/>
-                <w:sz w:val="28"/>
-                <w:szCs w:val="28"/>
-              </w:rPr>
-              <w:t xml:space="preserve">emergency’] == True </w:t>
-            </w:r>
-            <w:proofErr w:type="gramStart"/>
-            <w:r>
-              <w:rPr>
-                <w:rFonts w:ascii="Arial" w:hAnsi="Arial" w:cs="Arial"/>
-                <w:sz w:val="28"/>
-                <w:szCs w:val="28"/>
-              </w:rPr>
-              <w:t>%}</w:t>
-            </w:r>
-            <w:r>
-              <w:rPr>
-                <w:rFonts w:ascii="Arial" w:hAnsi="Arial" w:cs="Arial"/>
-                <w:sz w:val="28"/>
-                <w:szCs w:val="28"/>
-              </w:rPr>
-              <w:t>Attend</w:t>
-            </w:r>
-            <w:proofErr w:type="gramEnd"/>
-            <w:r>
-              <w:rPr>
-                <w:rFonts w:ascii="Arial" w:hAnsi="Arial" w:cs="Arial"/>
-                <w:sz w:val="28"/>
-                <w:szCs w:val="28"/>
-              </w:rPr>
-              <w:t xml:space="preserve"> </w:t>
-            </w:r>
-            <w:r>
-              <w:rPr>
-                <w:rFonts w:ascii="Arial" w:hAnsi="Arial" w:cs="Arial"/>
-                <w:sz w:val="28"/>
-                <w:szCs w:val="28"/>
+                <w:sz w:val="26"/>
+                <w:szCs w:val="26"/>
+              </w:rPr>
+              <w:t>[‘emergency’] == True %}</w:t>
+            </w:r>
+            <w:r>
+              <w:rPr>
+                <w:rFonts w:ascii="Arial" w:hAnsi="Arial" w:cs="Arial"/>
+                <w:sz w:val="26"/>
+                <w:szCs w:val="26"/>
+              </w:rPr>
+              <w:t xml:space="preserve">Attend </w:t>
+            </w:r>
+            <w:r>
+              <w:rPr>
+                <w:rFonts w:ascii="Arial" w:hAnsi="Arial" w:cs="Arial"/>
+                <w:sz w:val="26"/>
+                <w:szCs w:val="26"/>
               </w:rPr>
               <w:t xml:space="preserve">the court hearing for your Plenary Civil No Contact </w:t>
             </w:r>
-            <w:proofErr w:type="gramStart"/>
-            <w:r>
-              <w:rPr>
-                <w:rFonts w:ascii="Arial" w:hAnsi="Arial" w:cs="Arial"/>
-                <w:sz w:val="28"/>
-                <w:szCs w:val="28"/>
+            <w:r>
+              <w:rPr>
+                <w:rFonts w:ascii="Arial" w:hAnsi="Arial" w:cs="Arial"/>
+                <w:sz w:val="26"/>
+                <w:szCs w:val="26"/>
               </w:rPr>
               <w:t>O</w:t>
             </w:r>
             <w:r>
               <w:rPr>
                 <w:rFonts w:ascii="Arial" w:hAnsi="Arial" w:cs="Arial"/>
-                <w:sz w:val="28"/>
-                <w:szCs w:val="28"/>
-              </w:rPr>
-              <w:t>rder.{</w:t>
-            </w:r>
-            <w:proofErr w:type="gramEnd"/>
-            <w:r>
-              <w:rPr>
-                <w:rFonts w:ascii="Arial" w:hAnsi="Arial" w:cs="Arial"/>
-                <w:sz w:val="28"/>
-                <w:szCs w:val="28"/>
-              </w:rPr>
-              <w:t xml:space="preserve">% else </w:t>
-            </w:r>
-            <w:proofErr w:type="gramStart"/>
-            <w:r>
-              <w:rPr>
-                <w:rFonts w:ascii="Arial" w:hAnsi="Arial" w:cs="Arial"/>
-                <w:sz w:val="28"/>
-                <w:szCs w:val="28"/>
-              </w:rPr>
-              <w:t>%}Attend</w:t>
-            </w:r>
-            <w:proofErr w:type="gramEnd"/>
-            <w:r>
-              <w:rPr>
-                <w:rFonts w:ascii="Arial" w:hAnsi="Arial" w:cs="Arial"/>
-                <w:sz w:val="28"/>
-                <w:szCs w:val="28"/>
-              </w:rPr>
-              <w:t xml:space="preserve"> </w:t>
-            </w:r>
-            <w:r>
-              <w:rPr>
-                <w:rFonts w:ascii="Arial" w:hAnsi="Arial" w:cs="Arial"/>
-                <w:sz w:val="28"/>
-                <w:szCs w:val="28"/>
-              </w:rPr>
-              <w:t xml:space="preserve">your court </w:t>
-            </w:r>
-            <w:proofErr w:type="gramStart"/>
-            <w:r>
-              <w:rPr>
-                <w:rFonts w:ascii="Arial" w:hAnsi="Arial" w:cs="Arial"/>
-                <w:sz w:val="28"/>
-                <w:szCs w:val="28"/>
-              </w:rPr>
-              <w:t>hearing.</w:t>
-            </w:r>
-            <w:r>
-              <w:rPr>
-                <w:rFonts w:ascii="Arial" w:hAnsi="Arial" w:cs="Arial"/>
-                <w:sz w:val="28"/>
-                <w:szCs w:val="28"/>
-              </w:rPr>
-              <w:t>{</w:t>
-            </w:r>
-            <w:proofErr w:type="gramEnd"/>
-            <w:r>
-              <w:rPr>
-                <w:rFonts w:ascii="Arial" w:hAnsi="Arial" w:cs="Arial"/>
-                <w:sz w:val="28"/>
-                <w:szCs w:val="28"/>
-              </w:rPr>
-              <w:t xml:space="preserve">% </w:t>
-            </w:r>
-            <w:proofErr w:type="gramStart"/>
-            <w:r>
-              <w:rPr>
-                <w:rFonts w:ascii="Arial" w:hAnsi="Arial" w:cs="Arial"/>
-                <w:sz w:val="28"/>
-                <w:szCs w:val="28"/>
-              </w:rPr>
-              <w:t>endif %}</w:t>
-            </w:r>
-            <w:proofErr w:type="gramEnd"/>
-            <w:r>
-              <w:rPr>
-                <w:rFonts w:ascii="Arial" w:hAnsi="Arial" w:cs="Arial"/>
-                <w:sz w:val="28"/>
-                <w:szCs w:val="28"/>
+                <w:sz w:val="26"/>
+                <w:szCs w:val="26"/>
+              </w:rPr>
+              <w:t xml:space="preserve">rder.{% else %}Attend </w:t>
+            </w:r>
+            <w:r>
+              <w:rPr>
+                <w:rFonts w:ascii="Arial" w:hAnsi="Arial" w:cs="Arial"/>
+                <w:sz w:val="26"/>
+                <w:szCs w:val="26"/>
+              </w:rPr>
+              <w:t>your court hearing.</w:t>
+            </w:r>
+            <w:r>
+              <w:rPr>
+                <w:rFonts w:ascii="Arial" w:hAnsi="Arial" w:cs="Arial"/>
+                <w:sz w:val="26"/>
+                <w:szCs w:val="26"/>
+              </w:rPr>
+              <w:t>{% endif %}</w:t>
+            </w:r>
+            <w:r>
+              <w:rPr>
+                <w:rFonts w:ascii="Arial" w:hAnsi="Arial" w:cs="Arial"/>
+                <w:sz w:val="26"/>
+                <w:szCs w:val="26"/>
               </w:rPr>
               <w:t xml:space="preserve"> The Circuit Clerk will tell you when and where your hearing is and whether it is in person or remote. </w:t>
             </w:r>
@@ -1214,8 +1000,6 @@
       <w:pPr>
         <w:rPr>
           <w:rFonts w:ascii="Arial" w:hAnsi="Arial" w:cs="Arial"/>
-          <w:sz w:val="28"/>
-          <w:szCs w:val="28"/>
         </w:rPr>
       </w:pPr>
     </w:p>
@@ -1223,47 +1007,47 @@
       <w:pPr>
         <w:rPr>
           <w:rFonts w:ascii="Arial" w:hAnsi="Arial" w:cs="Arial"/>
-          <w:sz w:val="28"/>
-          <w:szCs w:val="28"/>
+          <w:sz w:val="26"/>
+          <w:szCs w:val="26"/>
         </w:rPr>
       </w:pPr>
       <w:r>
         <w:rPr>
           <w:rFonts w:ascii="Arial" w:hAnsi="Arial" w:cs="Arial"/>
-          <w:sz w:val="28"/>
-          <w:szCs w:val="28"/>
+          <w:sz w:val="26"/>
+          <w:szCs w:val="26"/>
         </w:rPr>
         <w:t xml:space="preserve">Learn more about </w:t>
       </w:r>
       <w:r>
         <w:rPr>
           <w:rFonts w:ascii="Arial" w:hAnsi="Arial" w:cs="Arial"/>
-          <w:sz w:val="28"/>
-          <w:szCs w:val="28"/>
+          <w:sz w:val="26"/>
+          <w:szCs w:val="26"/>
         </w:rPr>
         <w:t xml:space="preserve">starting a case to get a </w:t>
       </w:r>
       <w:r>
         <w:rPr>
           <w:rFonts w:ascii="Arial" w:hAnsi="Arial" w:cs="Arial"/>
-          <w:sz w:val="28"/>
-          <w:szCs w:val="28"/>
+          <w:sz w:val="26"/>
+          <w:szCs w:val="26"/>
         </w:rPr>
         <w:t>Civil</w:t>
       </w:r>
       <w:r>
         <w:rPr>
           <w:rFonts w:ascii="Arial" w:hAnsi="Arial" w:cs="Arial"/>
-          <w:sz w:val="28"/>
-          <w:szCs w:val="28"/>
+          <w:sz w:val="26"/>
+          <w:szCs w:val="26"/>
         </w:rPr>
         <w:t xml:space="preserve"> No Contact Order</w:t>
       </w:r>
       <w:r>
         <w:rPr>
           <w:rFonts w:ascii="Arial" w:hAnsi="Arial" w:cs="Arial"/>
-          <w:sz w:val="28"/>
-          <w:szCs w:val="28"/>
+          <w:sz w:val="26"/>
+          <w:szCs w:val="26"/>
         </w:rPr>
         <w:t>:</w:t>
       </w:r>
@@ -1272,16 +1056,16 @@
       <w:pPr>
         <w:rPr>
           <w:rFonts w:ascii="Arial" w:hAnsi="Arial" w:cs="Arial"/>
-          <w:sz w:val="28"/>
-          <w:szCs w:val="28"/>
+          <w:sz w:val="26"/>
+          <w:szCs w:val="26"/>
         </w:rPr>
       </w:pPr>
       <w:r>
         <w:rPr>
           <w:rStyle w:val="Hyperlink"/>
           <w:rFonts w:ascii="Arial" w:hAnsi="Arial" w:cs="Arial"/>
-          <w:sz w:val="28"/>
-          <w:szCs w:val="28"/>
+          <w:sz w:val="26"/>
+          <w:szCs w:val="26"/>
         </w:rPr>
         <w:t>https://www.illinoislegalaid.org/legal-information/starting-case-get-civil-no-contact-order</w:t>
       </w:r>
@@ -2005,7 +1789,6 @@
   <w:style w:type="character" w:default="1" w:styleId="DefaultParagraphFont">
     <w:name w:val="Default Paragraph Font"/>
     <w:uiPriority w:val="1"/>
-    <w:semiHidden/>
     <w:unhideWhenUsed/>
   </w:style>
   <w:style w:type="table" w:default="1" w:styleId="TableNormal">

</xml_diff>